<commit_message>
MLflow Wandb rapport E2 rapport E1 et enregistrement DEMO bandicam
</commit_message>
<xml_diff>
--- a/Rapport_E1/Rapports davancement.docx
+++ b/Rapport_E1/Rapports davancement.docx
@@ -351,7 +351,47 @@
         <w:jc w:val="both"/>
       </w:pPr>
       <w:r>
-        <w:t>Après avoir testé plusieurs modèles de machine learning (en autoML) et de deep learning (LSTM &amp; BiLSTM)</w:t>
+        <w:t xml:space="preserve">Après avoir testé plusieurs modèles de machine </w:t>
+      </w:r>
+      <w:proofErr w:type="spellStart"/>
+      <w:r>
+        <w:t>learning</w:t>
+      </w:r>
+      <w:proofErr w:type="spellEnd"/>
+      <w:r>
+        <w:t xml:space="preserve"> (en </w:t>
+      </w:r>
+      <w:proofErr w:type="spellStart"/>
+      <w:r>
+        <w:t>autoML</w:t>
+      </w:r>
+      <w:proofErr w:type="spellEnd"/>
+      <w:r>
+        <w:t xml:space="preserve">) et de </w:t>
+      </w:r>
+      <w:proofErr w:type="spellStart"/>
+      <w:r>
+        <w:t>deep</w:t>
+      </w:r>
+      <w:proofErr w:type="spellEnd"/>
+      <w:r>
+        <w:t xml:space="preserve"> </w:t>
+      </w:r>
+      <w:proofErr w:type="spellStart"/>
+      <w:r>
+        <w:t>learning</w:t>
+      </w:r>
+      <w:proofErr w:type="spellEnd"/>
+      <w:r>
+        <w:t xml:space="preserve"> (LSTM &amp; </w:t>
+      </w:r>
+      <w:proofErr w:type="spellStart"/>
+      <w:r>
+        <w:t>BiLSTM</w:t>
+      </w:r>
+      <w:proofErr w:type="spellEnd"/>
+      <w:r>
+        <w:t>)</w:t>
       </w:r>
       <w:r>
         <w:t xml:space="preserve">, le modèle tenu est </w:t>
@@ -360,10 +400,31 @@
         <w:t>celui du</w:t>
       </w:r>
       <w:r>
-        <w:t xml:space="preserve"> BiLSTM</w:t>
-      </w:r>
-      <w:r>
-        <w:t>. En effet il présente le meilleur F1-score et une courbe d’apprentissage correcte (aucun underfitting ou overfitting détecté).</w:t>
+        <w:t xml:space="preserve"> </w:t>
+      </w:r>
+      <w:proofErr w:type="spellStart"/>
+      <w:r>
+        <w:t>BiLSTM</w:t>
+      </w:r>
+      <w:proofErr w:type="spellEnd"/>
+      <w:r>
+        <w:t xml:space="preserve">. En effet il présente le meilleur F1-score et une courbe d’apprentissage correcte (aucun </w:t>
+      </w:r>
+      <w:proofErr w:type="spellStart"/>
+      <w:r>
+        <w:t>underfitting</w:t>
+      </w:r>
+      <w:proofErr w:type="spellEnd"/>
+      <w:r>
+        <w:t xml:space="preserve"> ou </w:t>
+      </w:r>
+      <w:proofErr w:type="spellStart"/>
+      <w:r>
+        <w:t>overfitting</w:t>
+      </w:r>
+      <w:proofErr w:type="spellEnd"/>
+      <w:r>
+        <w:t xml:space="preserve"> détecté).</w:t>
       </w:r>
     </w:p>
     <w:p>
@@ -546,10 +607,26 @@
         <w:t xml:space="preserve">Une application </w:t>
       </w:r>
       <w:r>
-        <w:t xml:space="preserve">a été développée avec python et Flask, et déployée avec  </w:t>
-      </w:r>
-      <w:r>
-        <w:t>Azure App Service</w:t>
+        <w:t xml:space="preserve">a été développée avec python et </w:t>
+      </w:r>
+      <w:proofErr w:type="spellStart"/>
+      <w:r>
+        <w:t>Flask</w:t>
+      </w:r>
+      <w:proofErr w:type="spellEnd"/>
+      <w:r>
+        <w:t xml:space="preserve">, et déployée avec  </w:t>
+      </w:r>
+      <w:r>
+        <w:t xml:space="preserve">Azure </w:t>
+      </w:r>
+      <w:proofErr w:type="spellStart"/>
+      <w:r>
+        <w:t>App</w:t>
+      </w:r>
+      <w:proofErr w:type="spellEnd"/>
+      <w:r>
+        <w:t xml:space="preserve"> Service</w:t>
       </w:r>
       <w:r>
         <w:t xml:space="preserve"> (souscription d’essai). Elle </w:t>
@@ -1127,6 +1204,7 @@
   <w:style w:type="paragraph" w:default="1" w:styleId="Normal">
     <w:name w:val="Normal"/>
     <w:qFormat/>
+    <w:rsid w:val="005D71E1"/>
   </w:style>
   <w:style w:type="character" w:default="1" w:styleId="Policepardfaut">
     <w:name w:val="Default Paragraph Font"/>

</xml_diff>